<commit_message>
Primer taller para lo/as estudiantes
Bienvenidos
</commit_message>
<xml_diff>
--- a/Talleres/Taller 1.docx
+++ b/Talleres/Taller 1.docx
@@ -701,7 +701,31 @@
         <w:rPr>
           <w:lang w:val="es-CO"/>
         </w:rPr>
-        <w:t>en pdf, cambie el nombre en “NombreApellidoEVIMP2020II</w:t>
+        <w:t>en pdf, cambie el nombre en “NombreApellidoE</w:t>
+      </w:r>
+      <w:r>
+        <w:rPr>
+          <w:lang w:val="es-CO"/>
+        </w:rPr>
+        <w:t>EC</w:t>
+      </w:r>
+      <w:r>
+        <w:rPr>
+          <w:lang w:val="es-CO"/>
+        </w:rPr>
+        <w:t>202</w:t>
+      </w:r>
+      <w:r>
+        <w:rPr>
+          <w:lang w:val="es-CO"/>
+        </w:rPr>
+        <w:t>1</w:t>
+      </w:r>
+      <w:r>
+        <w:rPr>
+          <w:lang w:val="es-CO"/>
+        </w:rPr>
+        <w:t>I</w:t>
       </w:r>
       <w:r>
         <w:rPr>

</xml_diff>

<commit_message>
corregí un error en el documento
</commit_message>
<xml_diff>
--- a/Talleres/Taller 1.docx
+++ b/Talleres/Taller 1.docx
@@ -208,7 +208,37 @@
         <w:rPr>
           <w:lang w:val="es-CO"/>
         </w:rPr>
-        <w:t>Fecha: 9 septiembre 2020</w:t>
+        <w:t xml:space="preserve">Fecha: </w:t>
+      </w:r>
+      <w:r>
+        <w:rPr>
+          <w:lang w:val="es-CO"/>
+        </w:rPr>
+        <w:t>22</w:t>
+      </w:r>
+      <w:r>
+        <w:rPr>
+          <w:lang w:val="es-CO"/>
+        </w:rPr>
+        <w:t xml:space="preserve"> </w:t>
+      </w:r>
+      <w:r>
+        <w:rPr>
+          <w:lang w:val="es-CO"/>
+        </w:rPr>
+        <w:t>febrero</w:t>
+      </w:r>
+      <w:r>
+        <w:rPr>
+          <w:lang w:val="es-CO"/>
+        </w:rPr>
+        <w:t xml:space="preserve"> 202</w:t>
+      </w:r>
+      <w:r>
+        <w:rPr>
+          <w:lang w:val="es-CO"/>
+        </w:rPr>
+        <w:t>1</w:t>
       </w:r>
     </w:p>
     <w:p>

</xml_diff>